<commit_message>
Cambio de formatos de titulación
</commit_message>
<xml_diff>
--- a/public/documents/content/servicios escolares/solicitud.docx
+++ b/public/documents/content/servicios escolares/solicitud.docx
@@ -29,7 +29,21 @@
         <w:rPr>
           <w:rFonts w:ascii="Arial" w:hAnsi="Arial" w:cs="Arial"/>
         </w:rPr>
-        <w:t>Lugar y fecha:______</w:t>
+        <w:t xml:space="preserve">Lugar y </w:t>
+      </w:r>
+      <w:proofErr w:type="gramStart"/>
+      <w:r>
+        <w:rPr>
+          <w:rFonts w:ascii="Arial" w:hAnsi="Arial" w:cs="Arial"/>
+        </w:rPr>
+        <w:t>fecha:_</w:t>
+      </w:r>
+      <w:proofErr w:type="gramEnd"/>
+      <w:r>
+        <w:rPr>
+          <w:rFonts w:ascii="Arial" w:hAnsi="Arial" w:cs="Arial"/>
+        </w:rPr>
+        <w:t>_____</w:t>
       </w:r>
       <w:r>
         <w:rPr>
@@ -62,8 +76,17 @@
           <w:rFonts w:ascii="Arial" w:hAnsi="Arial" w:cs="Arial"/>
           <w:b/>
         </w:rPr>
-        <w:t>C. ____(</w:t>
-      </w:r>
+        <w:t>C. ___</w:t>
+      </w:r>
+      <w:proofErr w:type="gramStart"/>
+      <w:r>
+        <w:rPr>
+          <w:rFonts w:ascii="Arial" w:hAnsi="Arial" w:cs="Arial"/>
+          <w:b/>
+        </w:rPr>
+        <w:t>_(</w:t>
+      </w:r>
+      <w:proofErr w:type="gramEnd"/>
       <w:r>
         <w:rPr>
           <w:rFonts w:ascii="Arial" w:hAnsi="Arial" w:cs="Arial"/>
@@ -96,13 +119,23 @@
         </w:rPr>
         <w:t xml:space="preserve">JEFE (A) DE DIVISIÓN DE </w:t>
       </w:r>
+      <w:proofErr w:type="gramStart"/>
       <w:r>
         <w:rPr>
           <w:rFonts w:ascii="Arial" w:hAnsi="Arial" w:cs="Arial"/>
           <w:b/>
           <w:u w:val="single"/>
         </w:rPr>
-        <w:t>_(3)_______________________</w:t>
+        <w:t>_(</w:t>
+      </w:r>
+      <w:proofErr w:type="gramEnd"/>
+      <w:r>
+        <w:rPr>
+          <w:rFonts w:ascii="Arial" w:hAnsi="Arial" w:cs="Arial"/>
+          <w:b/>
+          <w:u w:val="single"/>
+        </w:rPr>
+        <w:t>3)_______________________</w:t>
       </w:r>
     </w:p>
     <w:p>
@@ -119,8 +152,17 @@
           <w:rFonts w:ascii="Arial" w:hAnsi="Arial" w:cs="Arial"/>
           <w:b/>
         </w:rPr>
-        <w:t>P R E S E N T  E.</w:t>
-      </w:r>
+        <w:t xml:space="preserve">P R E S E N </w:t>
+      </w:r>
+      <w:proofErr w:type="gramStart"/>
+      <w:r>
+        <w:rPr>
+          <w:rFonts w:ascii="Arial" w:hAnsi="Arial" w:cs="Arial"/>
+          <w:b/>
+        </w:rPr>
+        <w:t>T  E.</w:t>
+      </w:r>
+      <w:proofErr w:type="gramEnd"/>
     </w:p>
     <w:p>
       <w:pPr>
@@ -148,12 +190,14 @@
           <w:rFonts w:ascii="Arial" w:hAnsi="Arial" w:cs="Arial"/>
         </w:rPr>
       </w:pPr>
+      <w:proofErr w:type="spellStart"/>
       <w:r>
         <w:rPr>
           <w:rFonts w:ascii="Arial" w:hAnsi="Arial" w:cs="Arial"/>
         </w:rPr>
         <w:t>At’n</w:t>
       </w:r>
+      <w:proofErr w:type="spellEnd"/>
       <w:r>
         <w:rPr>
           <w:rFonts w:ascii="Arial" w:hAnsi="Arial" w:cs="Arial"/>
@@ -188,7 +232,7 @@
     </w:p>
     <w:p>
       <w:pPr>
-        <w:pStyle w:val="Textoindependiente"/>
+        <w:pStyle w:val="BodyText"/>
         <w:rPr>
           <w:rFonts w:ascii="Arial" w:hAnsi="Arial" w:cs="Arial"/>
         </w:rPr>
@@ -202,7 +246,7 @@
     </w:p>
     <w:p>
       <w:pPr>
-        <w:pStyle w:val="Textoindependiente"/>
+        <w:pStyle w:val="BodyText"/>
         <w:rPr>
           <w:rFonts w:ascii="Arial" w:hAnsi="Arial" w:cs="Arial"/>
           <w:sz w:val="20"/>
@@ -241,7 +285,7 @@
           </w:tcPr>
           <w:p>
             <w:pPr>
-              <w:pStyle w:val="Textoindependiente"/>
+              <w:pStyle w:val="BodyText"/>
               <w:rPr>
                 <w:rFonts w:ascii="Arial" w:hAnsi="Arial" w:cs="Arial"/>
                 <w:sz w:val="20"/>
@@ -271,7 +315,7 @@
           </w:tcPr>
           <w:p>
             <w:pPr>
-              <w:pStyle w:val="Textoindependiente"/>
+              <w:pStyle w:val="BodyText"/>
               <w:rPr>
                 <w:rFonts w:ascii="Arial" w:hAnsi="Arial" w:cs="Arial"/>
                 <w:sz w:val="20"/>
@@ -303,7 +347,7 @@
           </w:tcPr>
           <w:p>
             <w:pPr>
-              <w:pStyle w:val="Textoindependiente"/>
+              <w:pStyle w:val="BodyText"/>
               <w:rPr>
                 <w:rFonts w:ascii="Arial" w:hAnsi="Arial" w:cs="Arial"/>
                 <w:sz w:val="20"/>
@@ -333,7 +377,7 @@
           </w:tcPr>
           <w:p>
             <w:pPr>
-              <w:pStyle w:val="Textoindependiente"/>
+              <w:pStyle w:val="BodyText"/>
               <w:rPr>
                 <w:rFonts w:ascii="Arial" w:hAnsi="Arial" w:cs="Arial"/>
                 <w:sz w:val="20"/>
@@ -365,7 +409,7 @@
           </w:tcPr>
           <w:p>
             <w:pPr>
-              <w:pStyle w:val="Textoindependiente"/>
+              <w:pStyle w:val="BodyText"/>
               <w:rPr>
                 <w:rFonts w:ascii="Arial" w:hAnsi="Arial" w:cs="Arial"/>
                 <w:sz w:val="20"/>
@@ -395,7 +439,7 @@
           </w:tcPr>
           <w:p>
             <w:pPr>
-              <w:pStyle w:val="Textoindependiente"/>
+              <w:pStyle w:val="BodyText"/>
               <w:rPr>
                 <w:rFonts w:ascii="Arial" w:hAnsi="Arial" w:cs="Arial"/>
                 <w:sz w:val="20"/>
@@ -427,7 +471,7 @@
           </w:tcPr>
           <w:p>
             <w:pPr>
-              <w:pStyle w:val="Textoindependiente"/>
+              <w:pStyle w:val="BodyText"/>
               <w:rPr>
                 <w:rFonts w:ascii="Arial" w:hAnsi="Arial" w:cs="Arial"/>
                 <w:sz w:val="20"/>
@@ -457,7 +501,7 @@
           </w:tcPr>
           <w:p>
             <w:pPr>
-              <w:pStyle w:val="Textoindependiente"/>
+              <w:pStyle w:val="BodyText"/>
               <w:rPr>
                 <w:rFonts w:ascii="Arial" w:hAnsi="Arial" w:cs="Arial"/>
                 <w:sz w:val="20"/>
@@ -489,7 +533,7 @@
           </w:tcPr>
           <w:p>
             <w:pPr>
-              <w:pStyle w:val="Textoindependiente"/>
+              <w:pStyle w:val="BodyText"/>
               <w:rPr>
                 <w:rFonts w:ascii="Arial" w:hAnsi="Arial" w:cs="Arial"/>
                 <w:sz w:val="20"/>
@@ -519,7 +563,7 @@
           </w:tcPr>
           <w:p>
             <w:pPr>
-              <w:pStyle w:val="Textoindependiente"/>
+              <w:pStyle w:val="BodyText"/>
               <w:rPr>
                 <w:rFonts w:ascii="Arial" w:hAnsi="Arial" w:cs="Arial"/>
                 <w:sz w:val="20"/>
@@ -540,7 +584,7 @@
     </w:tbl>
     <w:p>
       <w:pPr>
-        <w:pStyle w:val="Textoindependiente"/>
+        <w:pStyle w:val="BodyText"/>
         <w:rPr>
           <w:rFonts w:ascii="Arial" w:hAnsi="Arial" w:cs="Arial"/>
           <w:sz w:val="20"/>
@@ -564,7 +608,97 @@
           <w:szCs w:val="20"/>
           <w:lang w:val="fr-FR"/>
         </w:rPr>
-        <w:t>En espéra de la aceptación de esta solicitud, quedo a sus órdenes.</w:t>
+        <w:t xml:space="preserve">En espéra de la </w:t>
+      </w:r>
+      <w:proofErr w:type="spellStart"/>
+      <w:r>
+        <w:rPr>
+          <w:rFonts w:ascii="Arial" w:hAnsi="Arial" w:cs="Arial"/>
+          <w:szCs w:val="20"/>
+          <w:lang w:val="fr-FR"/>
+        </w:rPr>
+        <w:t>aceptación</w:t>
+      </w:r>
+      <w:proofErr w:type="spellEnd"/>
+      <w:r>
+        <w:rPr>
+          <w:rFonts w:ascii="Arial" w:hAnsi="Arial" w:cs="Arial"/>
+          <w:szCs w:val="20"/>
+          <w:lang w:val="fr-FR"/>
+        </w:rPr>
+        <w:t xml:space="preserve"> de </w:t>
+      </w:r>
+      <w:proofErr w:type="spellStart"/>
+      <w:r>
+        <w:rPr>
+          <w:rFonts w:ascii="Arial" w:hAnsi="Arial" w:cs="Arial"/>
+          <w:szCs w:val="20"/>
+          <w:lang w:val="fr-FR"/>
+        </w:rPr>
+        <w:t>esta</w:t>
+      </w:r>
+      <w:proofErr w:type="spellEnd"/>
+      <w:r>
+        <w:rPr>
+          <w:rFonts w:ascii="Arial" w:hAnsi="Arial" w:cs="Arial"/>
+          <w:szCs w:val="20"/>
+          <w:lang w:val="fr-FR"/>
+        </w:rPr>
+        <w:t xml:space="preserve"> </w:t>
+      </w:r>
+      <w:proofErr w:type="spellStart"/>
+      <w:r>
+        <w:rPr>
+          <w:rFonts w:ascii="Arial" w:hAnsi="Arial" w:cs="Arial"/>
+          <w:szCs w:val="20"/>
+          <w:lang w:val="fr-FR"/>
+        </w:rPr>
+        <w:t>solicitud</w:t>
+      </w:r>
+      <w:proofErr w:type="spellEnd"/>
+      <w:r>
+        <w:rPr>
+          <w:rFonts w:ascii="Arial" w:hAnsi="Arial" w:cs="Arial"/>
+          <w:szCs w:val="20"/>
+          <w:lang w:val="fr-FR"/>
+        </w:rPr>
+        <w:t xml:space="preserve">, </w:t>
+      </w:r>
+      <w:proofErr w:type="spellStart"/>
+      <w:r>
+        <w:rPr>
+          <w:rFonts w:ascii="Arial" w:hAnsi="Arial" w:cs="Arial"/>
+          <w:szCs w:val="20"/>
+          <w:lang w:val="fr-FR"/>
+        </w:rPr>
+        <w:t>quedo</w:t>
+      </w:r>
+      <w:proofErr w:type="spellEnd"/>
+      <w:r>
+        <w:rPr>
+          <w:rFonts w:ascii="Arial" w:hAnsi="Arial" w:cs="Arial"/>
+          <w:szCs w:val="20"/>
+          <w:lang w:val="fr-FR"/>
+        </w:rPr>
+        <w:t xml:space="preserve"> a sus </w:t>
+      </w:r>
+      <w:proofErr w:type="spellStart"/>
+      <w:r>
+        <w:rPr>
+          <w:rFonts w:ascii="Arial" w:hAnsi="Arial" w:cs="Arial"/>
+          <w:szCs w:val="20"/>
+          <w:lang w:val="fr-FR"/>
+        </w:rPr>
+        <w:t>órdenes</w:t>
+      </w:r>
+      <w:proofErr w:type="spellEnd"/>
+      <w:r>
+        <w:rPr>
+          <w:rFonts w:ascii="Arial" w:hAnsi="Arial" w:cs="Arial"/>
+          <w:szCs w:val="20"/>
+          <w:lang w:val="fr-FR"/>
+        </w:rPr>
+        <w:t>.</w:t>
       </w:r>
     </w:p>
     <w:p>
@@ -668,7 +802,29 @@
           <w:u w:val="single"/>
           <w:lang w:val="fr-FR"/>
         </w:rPr>
-        <w:t>____________(10)________________</w:t>
+        <w:t>___________</w:t>
+      </w:r>
+      <w:proofErr w:type="gramStart"/>
+      <w:r>
+        <w:rPr>
+          <w:rFonts w:ascii="Arial" w:hAnsi="Arial" w:cs="Arial"/>
+          <w:sz w:val="20"/>
+          <w:szCs w:val="20"/>
+          <w:u w:val="single"/>
+          <w:lang w:val="fr-FR"/>
+        </w:rPr>
+        <w:t>_(</w:t>
+      </w:r>
+      <w:proofErr w:type="gramEnd"/>
+      <w:r>
+        <w:rPr>
+          <w:rFonts w:ascii="Arial" w:hAnsi="Arial" w:cs="Arial"/>
+          <w:sz w:val="20"/>
+          <w:szCs w:val="20"/>
+          <w:u w:val="single"/>
+          <w:lang w:val="fr-FR"/>
+        </w:rPr>
+        <w:t>10)________________</w:t>
       </w:r>
     </w:p>
     <w:p>
@@ -683,6 +839,7 @@
           <w:lang w:val="fr-FR"/>
         </w:rPr>
       </w:pPr>
+      <w:proofErr w:type="gramStart"/>
       <w:r>
         <w:rPr>
           <w:rFonts w:ascii="Arial" w:hAnsi="Arial" w:cs="Arial"/>
@@ -691,8 +848,75 @@
           <w:szCs w:val="20"/>
           <w:lang w:val="fr-FR"/>
         </w:rPr>
-        <w:t>Nombre y firma del estudiante</w:t>
-      </w:r>
+        <w:t>Nombre y</w:t>
+      </w:r>
+      <w:proofErr w:type="gramEnd"/>
+      <w:r>
+        <w:rPr>
+          <w:rFonts w:ascii="Arial" w:hAnsi="Arial" w:cs="Arial"/>
+          <w:b/>
+          <w:sz w:val="20"/>
+          <w:szCs w:val="20"/>
+          <w:lang w:val="fr-FR"/>
+        </w:rPr>
+        <w:t xml:space="preserve"> </w:t>
+      </w:r>
+      <w:proofErr w:type="spellStart"/>
+      <w:r>
+        <w:rPr>
+          <w:rFonts w:ascii="Arial" w:hAnsi="Arial" w:cs="Arial"/>
+          <w:b/>
+          <w:sz w:val="20"/>
+          <w:szCs w:val="20"/>
+          <w:lang w:val="fr-FR"/>
+        </w:rPr>
+        <w:t>firma</w:t>
+      </w:r>
+      <w:proofErr w:type="spellEnd"/>
+      <w:r>
+        <w:rPr>
+          <w:rFonts w:ascii="Arial" w:hAnsi="Arial" w:cs="Arial"/>
+          <w:b/>
+          <w:sz w:val="20"/>
+          <w:szCs w:val="20"/>
+          <w:lang w:val="fr-FR"/>
+        </w:rPr>
+        <w:t xml:space="preserve"> </w:t>
+      </w:r>
+      <w:proofErr w:type="spellStart"/>
+      <w:r>
+        <w:rPr>
+          <w:rFonts w:ascii="Arial" w:hAnsi="Arial" w:cs="Arial"/>
+          <w:b/>
+          <w:sz w:val="20"/>
+          <w:szCs w:val="20"/>
+          <w:lang w:val="fr-FR"/>
+        </w:rPr>
+        <w:t>del</w:t>
+      </w:r>
+      <w:proofErr w:type="spellEnd"/>
+      <w:r>
+        <w:rPr>
+          <w:rFonts w:ascii="Arial" w:hAnsi="Arial" w:cs="Arial"/>
+          <w:b/>
+          <w:sz w:val="20"/>
+          <w:szCs w:val="20"/>
+          <w:lang w:val="fr-FR"/>
+        </w:rPr>
+        <w:t xml:space="preserve"> </w:t>
+      </w:r>
+      <w:proofErr w:type="spellStart"/>
+      <w:r>
+        <w:rPr>
+          <w:rFonts w:ascii="Arial" w:hAnsi="Arial" w:cs="Arial"/>
+          <w:b/>
+          <w:sz w:val="20"/>
+          <w:szCs w:val="20"/>
+          <w:lang w:val="fr-FR"/>
+        </w:rPr>
+        <w:t>estudiante</w:t>
+      </w:r>
+      <w:proofErr w:type="spellEnd"/>
     </w:p>
     <w:p>
       <w:pPr>
@@ -708,7 +932,7 @@
     </w:p>
     <w:p>
       <w:pPr>
-        <w:pStyle w:val="Encabezado"/>
+        <w:pStyle w:val="Header"/>
         <w:rPr>
           <w:rFonts w:ascii="Arial" w:hAnsi="Arial" w:cs="Arial"/>
           <w:sz w:val="20"/>
@@ -780,6 +1004,7 @@
                 <w:lang w:val="fr-FR"/>
               </w:rPr>
             </w:pPr>
+            <w:proofErr w:type="spellStart"/>
             <w:r>
               <w:rPr>
                 <w:rFonts w:ascii="Arial" w:hAnsi="Arial" w:cs="Arial"/>
@@ -787,7 +1012,17 @@
                 <w:szCs w:val="20"/>
                 <w:lang w:val="fr-FR"/>
               </w:rPr>
-              <w:t>Dirección :</w:t>
+              <w:t>Dirección</w:t>
+            </w:r>
+            <w:proofErr w:type="spellEnd"/>
+            <w:r>
+              <w:rPr>
+                <w:rFonts w:ascii="Arial" w:hAnsi="Arial" w:cs="Arial"/>
+                <w:sz w:val="20"/>
+                <w:szCs w:val="20"/>
+                <w:lang w:val="fr-FR"/>
+              </w:rPr>
+              <w:t> :</w:t>
             </w:r>
           </w:p>
         </w:tc>
@@ -850,6 +1085,7 @@
                 <w:lang w:val="fr-FR"/>
               </w:rPr>
             </w:pPr>
+            <w:proofErr w:type="spellStart"/>
             <w:r>
               <w:rPr>
                 <w:rFonts w:ascii="Arial" w:hAnsi="Arial" w:cs="Arial"/>
@@ -857,7 +1093,57 @@
                 <w:szCs w:val="20"/>
                 <w:lang w:val="fr-FR"/>
               </w:rPr>
-              <w:t>Teléfono particular o de contacto :</w:t>
+              <w:t>Teléfono</w:t>
+            </w:r>
+            <w:proofErr w:type="spellEnd"/>
+            <w:r>
+              <w:rPr>
+                <w:rFonts w:ascii="Arial" w:hAnsi="Arial" w:cs="Arial"/>
+                <w:sz w:val="20"/>
+                <w:szCs w:val="20"/>
+                <w:lang w:val="fr-FR"/>
+              </w:rPr>
+              <w:t xml:space="preserve"> </w:t>
+            </w:r>
+            <w:proofErr w:type="spellStart"/>
+            <w:r>
+              <w:rPr>
+                <w:rFonts w:ascii="Arial" w:hAnsi="Arial" w:cs="Arial"/>
+                <w:sz w:val="20"/>
+                <w:szCs w:val="20"/>
+                <w:lang w:val="fr-FR"/>
+              </w:rPr>
+              <w:t>particular</w:t>
+            </w:r>
+            <w:proofErr w:type="spellEnd"/>
+            <w:r>
+              <w:rPr>
+                <w:rFonts w:ascii="Arial" w:hAnsi="Arial" w:cs="Arial"/>
+                <w:sz w:val="20"/>
+                <w:szCs w:val="20"/>
+                <w:lang w:val="fr-FR"/>
+              </w:rPr>
+              <w:t xml:space="preserve"> o de </w:t>
+            </w:r>
+            <w:proofErr w:type="spellStart"/>
+            <w:r>
+              <w:rPr>
+                <w:rFonts w:ascii="Arial" w:hAnsi="Arial" w:cs="Arial"/>
+                <w:sz w:val="20"/>
+                <w:szCs w:val="20"/>
+                <w:lang w:val="fr-FR"/>
+              </w:rPr>
+              <w:t>contacto</w:t>
+            </w:r>
+            <w:proofErr w:type="spellEnd"/>
+            <w:r>
+              <w:rPr>
+                <w:rFonts w:ascii="Arial" w:hAnsi="Arial" w:cs="Arial"/>
+                <w:sz w:val="20"/>
+                <w:szCs w:val="20"/>
+                <w:lang w:val="fr-FR"/>
+              </w:rPr>
+              <w:t> :</w:t>
             </w:r>
           </w:p>
         </w:tc>
@@ -927,7 +1213,67 @@
                 <w:szCs w:val="20"/>
                 <w:lang w:val="fr-FR"/>
               </w:rPr>
-              <w:t>Correo electrónico del estudiante :</w:t>
+              <w:t xml:space="preserve">Correo </w:t>
+            </w:r>
+            <w:proofErr w:type="spellStart"/>
+            <w:r>
+              <w:rPr>
+                <w:rFonts w:ascii="Arial" w:hAnsi="Arial" w:cs="Arial"/>
+                <w:sz w:val="20"/>
+                <w:szCs w:val="20"/>
+                <w:lang w:val="fr-FR"/>
+              </w:rPr>
+              <w:t>electrónico</w:t>
+            </w:r>
+            <w:proofErr w:type="spellEnd"/>
+            <w:r>
+              <w:rPr>
+                <w:rFonts w:ascii="Arial" w:hAnsi="Arial" w:cs="Arial"/>
+                <w:sz w:val="20"/>
+                <w:szCs w:val="20"/>
+                <w:lang w:val="fr-FR"/>
+              </w:rPr>
+              <w:t xml:space="preserve"> </w:t>
+            </w:r>
+            <w:proofErr w:type="spellStart"/>
+            <w:r>
+              <w:rPr>
+                <w:rFonts w:ascii="Arial" w:hAnsi="Arial" w:cs="Arial"/>
+                <w:sz w:val="20"/>
+                <w:szCs w:val="20"/>
+                <w:lang w:val="fr-FR"/>
+              </w:rPr>
+              <w:t>del</w:t>
+            </w:r>
+            <w:proofErr w:type="spellEnd"/>
+            <w:r>
+              <w:rPr>
+                <w:rFonts w:ascii="Arial" w:hAnsi="Arial" w:cs="Arial"/>
+                <w:sz w:val="20"/>
+                <w:szCs w:val="20"/>
+                <w:lang w:val="fr-FR"/>
+              </w:rPr>
+              <w:t xml:space="preserve"> </w:t>
+            </w:r>
+            <w:proofErr w:type="spellStart"/>
+            <w:r>
+              <w:rPr>
+                <w:rFonts w:ascii="Arial" w:hAnsi="Arial" w:cs="Arial"/>
+                <w:sz w:val="20"/>
+                <w:szCs w:val="20"/>
+                <w:lang w:val="fr-FR"/>
+              </w:rPr>
+              <w:t>estudiante</w:t>
+            </w:r>
+            <w:proofErr w:type="spellEnd"/>
+            <w:r>
+              <w:rPr>
+                <w:rFonts w:ascii="Arial" w:hAnsi="Arial" w:cs="Arial"/>
+                <w:sz w:val="20"/>
+                <w:szCs w:val="20"/>
+                <w:lang w:val="fr-FR"/>
+              </w:rPr>
+              <w:t> :</w:t>
             </w:r>
           </w:p>
         </w:tc>
@@ -1014,13 +1360,23 @@
           <w:szCs w:val="20"/>
         </w:rPr>
       </w:pPr>
+      <w:proofErr w:type="spellStart"/>
       <w:r>
         <w:rPr>
           <w:rFonts w:ascii="Arial" w:hAnsi="Arial" w:cs="Arial"/>
           <w:sz w:val="20"/>
           <w:szCs w:val="20"/>
         </w:rPr>
-        <w:t>c.c.p. Expediente</w:t>
+        <w:t>c.c.p</w:t>
+      </w:r>
+      <w:proofErr w:type="spellEnd"/>
+      <w:r>
+        <w:rPr>
+          <w:rFonts w:ascii="Arial" w:hAnsi="Arial" w:cs="Arial"/>
+          <w:sz w:val="20"/>
+          <w:szCs w:val="20"/>
+        </w:rPr>
+        <w:t>. Expediente</w:t>
       </w:r>
     </w:p>
     <w:p>
@@ -1223,7 +1579,25 @@
                 <w:sz w:val="22"/>
                 <w:szCs w:val="20"/>
               </w:rPr>
-              <w:t>Nombre del Jefa(a) de División al que pertenece el solicitante</w:t>
+              <w:t xml:space="preserve">Nombre del </w:t>
+            </w:r>
+            <w:proofErr w:type="gramStart"/>
+            <w:r>
+              <w:rPr>
+                <w:rFonts w:ascii="Arial" w:hAnsi="Arial" w:cs="Arial"/>
+                <w:sz w:val="22"/>
+                <w:szCs w:val="20"/>
+              </w:rPr>
+              <w:t>Jefa</w:t>
+            </w:r>
+            <w:proofErr w:type="gramEnd"/>
+            <w:r>
+              <w:rPr>
+                <w:rFonts w:ascii="Arial" w:hAnsi="Arial" w:cs="Arial"/>
+                <w:sz w:val="22"/>
+                <w:szCs w:val="20"/>
+              </w:rPr>
+              <w:t>(a) de División al que pertenece el solicitante</w:t>
             </w:r>
           </w:p>
         </w:tc>
@@ -1659,7 +2033,23 @@
                 <w:sz w:val="22"/>
                 <w:szCs w:val="20"/>
               </w:rPr>
-              <w:t xml:space="preserve">Describir lo que se genera del proceso de titulación ejem: tesis profesional, tesina, informe técnico de residencias profesionales, </w:t>
+              <w:t xml:space="preserve">Describir lo que se genera del proceso de titulación ejem: tesis profesional, tesina, </w:t>
+            </w:r>
+            <w:r>
+              <w:rPr>
+                <w:rFonts w:ascii="Arial" w:hAnsi="Arial" w:cs="Arial"/>
+                <w:sz w:val="22"/>
+                <w:szCs w:val="20"/>
+              </w:rPr>
+              <w:t>residencia profesional</w:t>
+            </w:r>
+            <w:r>
+              <w:rPr>
+                <w:rFonts w:ascii="Arial" w:hAnsi="Arial" w:cs="Arial"/>
+                <w:sz w:val="22"/>
+                <w:szCs w:val="20"/>
+              </w:rPr>
+              <w:t xml:space="preserve">, </w:t>
             </w:r>
             <w:r>
               <w:rPr>
@@ -2195,7 +2585,7 @@
   </w:p>
   <w:p>
     <w:pPr>
-      <w:pStyle w:val="Encabezado"/>
+      <w:pStyle w:val="Header"/>
       <w:jc w:val="center"/>
       <w:rPr>
         <w:rFonts w:ascii="Arial" w:hAnsi="Arial" w:cs="Arial"/>
@@ -2773,7 +3163,51 @@
     <w:lsdException w:name="Strong" w:qFormat="1"/>
     <w:lsdException w:name="Emphasis" w:qFormat="1"/>
     <w:lsdException w:name="Normal (Web)" w:uiPriority="99"/>
+    <w:lsdException w:name="Normal Table" w:semiHidden="1" w:unhideWhenUsed="1"/>
+    <w:lsdException w:name="Table Simple 1" w:semiHidden="1" w:unhideWhenUsed="1"/>
+    <w:lsdException w:name="Table Simple 2" w:semiHidden="1" w:unhideWhenUsed="1"/>
+    <w:lsdException w:name="Table Simple 3" w:semiHidden="1" w:unhideWhenUsed="1"/>
+    <w:lsdException w:name="Table Classic 1" w:semiHidden="1" w:unhideWhenUsed="1"/>
+    <w:lsdException w:name="Table Classic 2" w:semiHidden="1" w:unhideWhenUsed="1"/>
+    <w:lsdException w:name="Table Classic 3" w:semiHidden="1" w:unhideWhenUsed="1"/>
+    <w:lsdException w:name="Table Classic 4" w:semiHidden="1" w:unhideWhenUsed="1"/>
+    <w:lsdException w:name="Table Colorful 1" w:semiHidden="1" w:unhideWhenUsed="1"/>
+    <w:lsdException w:name="Table Colorful 2" w:semiHidden="1" w:unhideWhenUsed="1"/>
+    <w:lsdException w:name="Table Colorful 3" w:semiHidden="1" w:unhideWhenUsed="1"/>
+    <w:lsdException w:name="Table Columns 1" w:semiHidden="1" w:unhideWhenUsed="1"/>
+    <w:lsdException w:name="Table Columns 2" w:semiHidden="1" w:unhideWhenUsed="1"/>
+    <w:lsdException w:name="Table Columns 3" w:semiHidden="1" w:unhideWhenUsed="1"/>
+    <w:lsdException w:name="Table Columns 4" w:semiHidden="1" w:unhideWhenUsed="1"/>
+    <w:lsdException w:name="Table Columns 5" w:semiHidden="1" w:unhideWhenUsed="1"/>
+    <w:lsdException w:name="Table Grid 1" w:semiHidden="1" w:unhideWhenUsed="1"/>
+    <w:lsdException w:name="Table Grid 2" w:semiHidden="1" w:unhideWhenUsed="1"/>
+    <w:lsdException w:name="Table Grid 3" w:semiHidden="1" w:unhideWhenUsed="1"/>
+    <w:lsdException w:name="Table Grid 4" w:semiHidden="1" w:unhideWhenUsed="1"/>
+    <w:lsdException w:name="Table Grid 5" w:semiHidden="1" w:unhideWhenUsed="1"/>
+    <w:lsdException w:name="Table Grid 6" w:semiHidden="1" w:unhideWhenUsed="1"/>
+    <w:lsdException w:name="Table Grid 7" w:semiHidden="1" w:unhideWhenUsed="1"/>
+    <w:lsdException w:name="Table Grid 8" w:semiHidden="1" w:unhideWhenUsed="1"/>
+    <w:lsdException w:name="Table List 1" w:semiHidden="1" w:unhideWhenUsed="1"/>
+    <w:lsdException w:name="Table List 2" w:semiHidden="1" w:unhideWhenUsed="1"/>
+    <w:lsdException w:name="Table List 3" w:semiHidden="1" w:unhideWhenUsed="1"/>
+    <w:lsdException w:name="Table List 4" w:semiHidden="1" w:unhideWhenUsed="1"/>
+    <w:lsdException w:name="Table List 5" w:semiHidden="1" w:unhideWhenUsed="1"/>
+    <w:lsdException w:name="Table List 6" w:semiHidden="1" w:unhideWhenUsed="1"/>
+    <w:lsdException w:name="Table List 7" w:semiHidden="1" w:unhideWhenUsed="1"/>
+    <w:lsdException w:name="Table List 8" w:semiHidden="1" w:unhideWhenUsed="1"/>
+    <w:lsdException w:name="Table 3D effects 1" w:semiHidden="1" w:unhideWhenUsed="1"/>
+    <w:lsdException w:name="Table 3D effects 2" w:semiHidden="1" w:unhideWhenUsed="1"/>
+    <w:lsdException w:name="Table 3D effects 3" w:semiHidden="1" w:unhideWhenUsed="1"/>
+    <w:lsdException w:name="Table Contemporary" w:semiHidden="1" w:unhideWhenUsed="1"/>
+    <w:lsdException w:name="Table Elegant" w:semiHidden="1" w:unhideWhenUsed="1"/>
+    <w:lsdException w:name="Table Professional" w:semiHidden="1" w:unhideWhenUsed="1"/>
+    <w:lsdException w:name="Table Subtle 1" w:semiHidden="1" w:unhideWhenUsed="1"/>
+    <w:lsdException w:name="Table Subtle 2" w:semiHidden="1" w:unhideWhenUsed="1"/>
+    <w:lsdException w:name="Table Web 1" w:semiHidden="1" w:unhideWhenUsed="1"/>
+    <w:lsdException w:name="Table Web 2" w:semiHidden="1" w:unhideWhenUsed="1"/>
+    <w:lsdException w:name="Table Web 3" w:semiHidden="1" w:unhideWhenUsed="1"/>
     <w:lsdException w:name="Table Grid" w:uiPriority="59"/>
+    <w:lsdException w:name="Table Theme" w:semiHidden="1" w:unhideWhenUsed="1"/>
     <w:lsdException w:name="Placeholder Text" w:semiHidden="1" w:uiPriority="99"/>
     <w:lsdException w:name="No Spacing" w:uiPriority="1" w:qFormat="1"/>
     <w:lsdException w:name="Light Shading" w:uiPriority="60"/>
@@ -3004,11 +3438,11 @@
       <w:lang w:eastAsia="es-ES"/>
     </w:rPr>
   </w:style>
-  <w:style w:type="paragraph" w:styleId="Ttulo1">
+  <w:style w:type="paragraph" w:styleId="Heading1">
     <w:name w:val="heading 1"/>
     <w:basedOn w:val="Normal"/>
     <w:next w:val="Normal"/>
-    <w:link w:val="Ttulo1Car"/>
+    <w:link w:val="Heading1Char"/>
     <w:qFormat/>
     <w:pPr>
       <w:keepNext/>
@@ -3024,11 +3458,11 @@
       <w:szCs w:val="32"/>
     </w:rPr>
   </w:style>
-  <w:style w:type="paragraph" w:styleId="Ttulo2">
+  <w:style w:type="paragraph" w:styleId="Heading2">
     <w:name w:val="heading 2"/>
     <w:basedOn w:val="Normal"/>
     <w:next w:val="Normal"/>
-    <w:link w:val="Ttulo2Car"/>
+    <w:link w:val="Heading2Char"/>
     <w:qFormat/>
     <w:pPr>
       <w:keepNext/>
@@ -3045,11 +3479,11 @@
       <w:szCs w:val="28"/>
     </w:rPr>
   </w:style>
-  <w:style w:type="paragraph" w:styleId="Ttulo3">
+  <w:style w:type="paragraph" w:styleId="Heading3">
     <w:name w:val="heading 3"/>
     <w:basedOn w:val="Normal"/>
     <w:next w:val="Normal"/>
-    <w:link w:val="Ttulo3Car"/>
+    <w:link w:val="Heading3Char"/>
     <w:qFormat/>
     <w:pPr>
       <w:keepNext/>
@@ -3064,11 +3498,11 @@
       <w:szCs w:val="26"/>
     </w:rPr>
   </w:style>
-  <w:style w:type="paragraph" w:styleId="Ttulo4">
+  <w:style w:type="paragraph" w:styleId="Heading4">
     <w:name w:val="heading 4"/>
     <w:basedOn w:val="Normal"/>
     <w:next w:val="Normal"/>
-    <w:link w:val="Ttulo4Car"/>
+    <w:link w:val="Heading4Char"/>
     <w:qFormat/>
     <w:pPr>
       <w:keepNext/>
@@ -3082,7 +3516,7 @@
       <w:szCs w:val="28"/>
     </w:rPr>
   </w:style>
-  <w:style w:type="paragraph" w:styleId="Ttulo5">
+  <w:style w:type="paragraph" w:styleId="Heading5">
     <w:name w:val="heading 5"/>
     <w:basedOn w:val="Normal"/>
     <w:next w:val="Normal"/>
@@ -3100,11 +3534,11 @@
       <w:szCs w:val="26"/>
     </w:rPr>
   </w:style>
-  <w:style w:type="paragraph" w:styleId="Ttulo9">
+  <w:style w:type="paragraph" w:styleId="Heading9">
     <w:name w:val="heading 9"/>
     <w:basedOn w:val="Normal"/>
     <w:next w:val="Normal"/>
-    <w:link w:val="Ttulo9Car"/>
+    <w:link w:val="Heading9Char"/>
     <w:qFormat/>
     <w:pPr>
       <w:keepNext/>
@@ -3126,13 +3560,17 @@
       <w:lang w:val="es-ES"/>
     </w:rPr>
   </w:style>
-  <w:style w:type="character" w:default="1" w:styleId="Fuentedeprrafopredeter">
+  <w:style w:type="character" w:default="1" w:styleId="DefaultParagraphFont">
     <w:name w:val="Default Paragraph Font"/>
+    <w:uiPriority w:val="1"/>
     <w:semiHidden/>
+    <w:unhideWhenUsed/>
   </w:style>
-  <w:style w:type="table" w:default="1" w:styleId="Tablanormal">
+  <w:style w:type="table" w:default="1" w:styleId="TableNormal">
     <w:name w:val="Normal Table"/>
+    <w:uiPriority w:val="99"/>
     <w:semiHidden/>
+    <w:unhideWhenUsed/>
     <w:tblPr>
       <w:tblInd w:w="0" w:type="dxa"/>
       <w:tblCellMar>
@@ -3143,14 +3581,16 @@
       </w:tblCellMar>
     </w:tblPr>
   </w:style>
-  <w:style w:type="numbering" w:default="1" w:styleId="Sinlista">
+  <w:style w:type="numbering" w:default="1" w:styleId="NoList">
     <w:name w:val="No List"/>
+    <w:uiPriority w:val="99"/>
     <w:semiHidden/>
+    <w:unhideWhenUsed/>
   </w:style>
-  <w:style w:type="paragraph" w:styleId="Encabezado">
+  <w:style w:type="paragraph" w:styleId="Header">
     <w:name w:val="header"/>
     <w:basedOn w:val="Normal"/>
-    <w:link w:val="EncabezadoCar"/>
+    <w:link w:val="HeaderChar"/>
     <w:pPr>
       <w:tabs>
         <w:tab w:val="center" w:pos="4419"/>
@@ -3158,10 +3598,10 @@
       </w:tabs>
     </w:pPr>
   </w:style>
-  <w:style w:type="paragraph" w:styleId="Piedepgina">
+  <w:style w:type="paragraph" w:styleId="Footer">
     <w:name w:val="footer"/>
     <w:basedOn w:val="Normal"/>
-    <w:link w:val="PiedepginaCar"/>
+    <w:link w:val="FooterChar"/>
     <w:pPr>
       <w:tabs>
         <w:tab w:val="center" w:pos="4419"/>
@@ -3169,8 +3609,8 @@
       </w:tabs>
     </w:pPr>
   </w:style>
-  <w:style w:type="paragraph" w:customStyle="1" w:styleId="Header">
-    <w:name w:val="Header"/>
+  <w:style w:type="paragraph" w:customStyle="1" w:styleId="Header1">
+    <w:name w:val="Header1"/>
     <w:basedOn w:val="Normal"/>
     <w:pPr>
       <w:tabs>
@@ -3189,7 +3629,7 @@
       <w:lang w:val="es-ES_tradnl"/>
     </w:rPr>
   </w:style>
-  <w:style w:type="paragraph" w:styleId="Textoindependiente3">
+  <w:style w:type="paragraph" w:styleId="BodyText3">
     <w:name w:val="Body Text 3"/>
     <w:basedOn w:val="Normal"/>
     <w:pPr>
@@ -3210,7 +3650,7 @@
       <w:lang w:val="es-ES"/>
     </w:rPr>
   </w:style>
-  <w:style w:type="paragraph" w:styleId="Epgrafe">
+  <w:style w:type="paragraph" w:customStyle="1" w:styleId="Epgrafe">
     <w:name w:val="Epígrafe"/>
     <w:basedOn w:val="Normal"/>
     <w:next w:val="Normal"/>
@@ -3232,7 +3672,7 @@
       <w:lang w:val="es-ES"/>
     </w:rPr>
   </w:style>
-  <w:style w:type="paragraph" w:styleId="Ttulo">
+  <w:style w:type="paragraph" w:styleId="Title">
     <w:name w:val="Title"/>
     <w:basedOn w:val="Normal"/>
     <w:qFormat/>
@@ -3246,14 +3686,14 @@
       <w:lang w:val="es-ES"/>
     </w:rPr>
   </w:style>
-  <w:style w:type="paragraph" w:styleId="Textoindependiente">
+  <w:style w:type="paragraph" w:styleId="BodyText">
     <w:name w:val="Body Text"/>
     <w:basedOn w:val="Normal"/>
     <w:pPr>
       <w:spacing w:after="120"/>
     </w:pPr>
   </w:style>
-  <w:style w:type="paragraph" w:styleId="Sangradetextonormal">
+  <w:style w:type="paragraph" w:styleId="BodyTextIndent">
     <w:name w:val="Body Text Indent"/>
     <w:basedOn w:val="Normal"/>
     <w:pPr>
@@ -3276,9 +3716,9 @@
       <w:szCs w:val="24"/>
     </w:rPr>
   </w:style>
-  <w:style w:type="table" w:styleId="Tablaconcuadrcula">
+  <w:style w:type="table" w:styleId="TableGrid">
     <w:name w:val="Table Grid"/>
-    <w:basedOn w:val="Tablanormal"/>
+    <w:basedOn w:val="TableNormal"/>
     <w:uiPriority w:val="59"/>
     <w:rsid w:val="001A643A"/>
     <w:tblPr>
@@ -3292,9 +3732,9 @@
       </w:tblBorders>
     </w:tblPr>
   </w:style>
-  <w:style w:type="character" w:customStyle="1" w:styleId="EncabezadoCar">
-    <w:name w:val="Encabezado Car"/>
-    <w:link w:val="Encabezado"/>
+  <w:style w:type="character" w:customStyle="1" w:styleId="HeaderChar">
+    <w:name w:val="Header Char"/>
+    <w:link w:val="Header"/>
     <w:rsid w:val="000F4FC5"/>
     <w:rPr>
       <w:sz w:val="24"/>
@@ -3315,9 +3755,9 @@
       <w:lang w:eastAsia="es-MX"/>
     </w:rPr>
   </w:style>
-  <w:style w:type="character" w:customStyle="1" w:styleId="Ttulo1Car">
-    <w:name w:val="Título 1 Car"/>
-    <w:link w:val="Ttulo1"/>
+  <w:style w:type="character" w:customStyle="1" w:styleId="Heading1Char">
+    <w:name w:val="Heading 1 Char"/>
+    <w:link w:val="Heading1"/>
     <w:rsid w:val="00406499"/>
     <w:rPr>
       <w:rFonts w:ascii="Arial" w:hAnsi="Arial" w:cs="Arial"/>
@@ -3329,9 +3769,9 @@
       <w:lang w:eastAsia="es-ES"/>
     </w:rPr>
   </w:style>
-  <w:style w:type="character" w:customStyle="1" w:styleId="Ttulo2Car">
-    <w:name w:val="Título 2 Car"/>
-    <w:link w:val="Ttulo2"/>
+  <w:style w:type="character" w:customStyle="1" w:styleId="Heading2Char">
+    <w:name w:val="Heading 2 Char"/>
+    <w:link w:val="Heading2"/>
     <w:rsid w:val="00406499"/>
     <w:rPr>
       <w:rFonts w:ascii="Arial" w:hAnsi="Arial" w:cs="Arial"/>
@@ -3344,9 +3784,9 @@
       <w:lang w:eastAsia="es-ES"/>
     </w:rPr>
   </w:style>
-  <w:style w:type="character" w:customStyle="1" w:styleId="Ttulo3Car">
-    <w:name w:val="Título 3 Car"/>
-    <w:link w:val="Ttulo3"/>
+  <w:style w:type="character" w:customStyle="1" w:styleId="Heading3Char">
+    <w:name w:val="Heading 3 Char"/>
+    <w:link w:val="Heading3"/>
     <w:rsid w:val="00406499"/>
     <w:rPr>
       <w:rFonts w:ascii="Arial" w:hAnsi="Arial" w:cs="Arial"/>
@@ -3357,9 +3797,9 @@
       <w:lang w:eastAsia="es-ES"/>
     </w:rPr>
   </w:style>
-  <w:style w:type="character" w:customStyle="1" w:styleId="Ttulo4Car">
-    <w:name w:val="Título 4 Car"/>
-    <w:link w:val="Ttulo4"/>
+  <w:style w:type="character" w:customStyle="1" w:styleId="Heading4Char">
+    <w:name w:val="Heading 4 Char"/>
+    <w:link w:val="Heading4"/>
     <w:rsid w:val="00406499"/>
     <w:rPr>
       <w:b/>
@@ -3369,9 +3809,9 @@
       <w:lang w:eastAsia="es-ES"/>
     </w:rPr>
   </w:style>
-  <w:style w:type="character" w:customStyle="1" w:styleId="Ttulo9Car">
-    <w:name w:val="Título 9 Car"/>
-    <w:link w:val="Ttulo9"/>
+  <w:style w:type="character" w:customStyle="1" w:styleId="Heading9Char">
+    <w:name w:val="Heading 9 Char"/>
+    <w:link w:val="Heading9"/>
     <w:rsid w:val="00406499"/>
     <w:rPr>
       <w:rFonts w:ascii="Arial" w:hAnsi="Arial" w:cs="Arial"/>
@@ -3382,9 +3822,9 @@
       <w:lang w:val="es-ES" w:eastAsia="es-ES"/>
     </w:rPr>
   </w:style>
-  <w:style w:type="character" w:customStyle="1" w:styleId="PiedepginaCar">
-    <w:name w:val="Pie de página Car"/>
-    <w:link w:val="Piedepgina"/>
+  <w:style w:type="character" w:customStyle="1" w:styleId="FooterChar">
+    <w:name w:val="Footer Char"/>
+    <w:link w:val="Footer"/>
     <w:rsid w:val="00406499"/>
     <w:rPr>
       <w:sz w:val="24"/>
@@ -3691,6 +4131,19 @@
 </file>
 
 <file path=customXml/item1.xml><?xml version="1.0" encoding="utf-8"?>
+<LongProperties xmlns="http://schemas.microsoft.com/office/2006/metadata/longProperties"/>
+</file>
+
+<file path=customXml/item2.xml><?xml version="1.0" encoding="utf-8"?>
+<?mso-contentType ?>
+<FormTemplates xmlns="http://schemas.microsoft.com/sharepoint/v3/contenttype/forms">
+  <Display>DocumentLibraryForm</Display>
+  <Edit>DocumentLibraryForm</Edit>
+  <New>DocumentLibraryForm</New>
+</FormTemplates>
+</file>
+
+<file path=customXml/item3.xml><?xml version="1.0" encoding="utf-8"?>
 <ct:contentTypeSchema xmlns:ct="http://schemas.microsoft.com/office/2006/metadata/contentType" xmlns:ma="http://schemas.microsoft.com/office/2006/metadata/properties/metaAttributes" ct:_="" ma:_="" ma:contentTypeName="Documento" ma:contentTypeID="0x0101005E4E9A2837A85F4597BABF7D5BC02420" ma:contentTypeVersion="0" ma:contentTypeDescription="Crear nuevo documento." ma:contentTypeScope="" ma:versionID="4760db29d5c0b2ab06d3b017ad6d0094">
   <xsd:schema xmlns:xsd="http://www.w3.org/2001/XMLSchema" xmlns:xs="http://www.w3.org/2001/XMLSchema" xmlns:p="http://schemas.microsoft.com/office/2006/metadata/properties" targetNamespace="http://schemas.microsoft.com/office/2006/metadata/properties" ma:root="true" ma:fieldsID="fac54bfb05098380ceb5c50dde9c991d">
     <xsd:element name="properties">
@@ -3804,30 +4257,33 @@
 </ct:contentTypeSchema>
 </file>
 
-<file path=customXml/item2.xml><?xml version="1.0" encoding="utf-8"?>
-<?mso-contentType ?>
-<FormTemplates xmlns="http://schemas.microsoft.com/sharepoint/v3/contenttype/forms">
-  <Display>DocumentLibraryForm</Display>
-  <Edit>DocumentLibraryForm</Edit>
-  <New>DocumentLibraryForm</New>
-</FormTemplates>
-</file>
-
-<file path=customXml/item3.xml><?xml version="1.0" encoding="utf-8"?>
-<LongProperties xmlns="http://schemas.microsoft.com/office/2006/metadata/longProperties"/>
-</file>
-
 <file path=customXml/item4.xml><?xml version="1.0" encoding="utf-8"?>
-<b:Sources xmlns:b="http://schemas.openxmlformats.org/officeDocument/2006/bibliography" xmlns="http://schemas.openxmlformats.org/officeDocument/2006/bibliography" SelectedStyle="\APASixthEditionOfficeOnline.xsl" StyleName="APA" Version="6"/>
-</file>
-
-<file path=customXml/item5.xml><?xml version="1.0" encoding="utf-8"?>
 <p:properties xmlns:p="http://schemas.microsoft.com/office/2006/metadata/properties" xmlns:xsi="http://www.w3.org/2001/XMLSchema-instance" xmlns:pc="http://schemas.microsoft.com/office/infopath/2007/PartnerControls">
   <documentManagement/>
 </p:properties>
 </file>
 
+<file path=customXml/item5.xml><?xml version="1.0" encoding="utf-8"?>
+<b:Sources xmlns:b="http://schemas.openxmlformats.org/officeDocument/2006/bibliography" xmlns="http://schemas.openxmlformats.org/officeDocument/2006/bibliography" SelectedStyle="\APASixthEditionOfficeOnline.xsl" StyleName="APA" Version="6"/>
+</file>
+
 <file path=customXml/itemProps1.xml><?xml version="1.0" encoding="utf-8"?>
+<ds:datastoreItem xmlns:ds="http://schemas.openxmlformats.org/officeDocument/2006/customXml" ds:itemID="{E2A647B1-D6CA-4FA2-A74A-AE13989EE48A}">
+  <ds:schemaRefs>
+    <ds:schemaRef ds:uri="http://schemas.microsoft.com/office/2006/metadata/longProperties"/>
+  </ds:schemaRefs>
+</ds:datastoreItem>
+</file>
+
+<file path=customXml/itemProps2.xml><?xml version="1.0" encoding="utf-8"?>
+<ds:datastoreItem xmlns:ds="http://schemas.openxmlformats.org/officeDocument/2006/customXml" ds:itemID="{63D40EAA-2DF8-408F-AC81-E981E875594E}">
+  <ds:schemaRefs>
+    <ds:schemaRef ds:uri="http://schemas.microsoft.com/sharepoint/v3/contenttype/forms"/>
+  </ds:schemaRefs>
+</ds:datastoreItem>
+</file>
+
+<file path=customXml/itemProps3.xml><?xml version="1.0" encoding="utf-8"?>
 <ds:datastoreItem xmlns:ds="http://schemas.openxmlformats.org/officeDocument/2006/customXml" ds:itemID="{D154883A-9689-4E98-A4BD-844A48A2F002}">
   <ds:schemaRefs>
     <ds:schemaRef ds:uri="http://schemas.microsoft.com/office/2006/metadata/contentType"/>
@@ -3843,35 +4299,19 @@
 </ds:datastoreItem>
 </file>
 
-<file path=customXml/itemProps2.xml><?xml version="1.0" encoding="utf-8"?>
-<ds:datastoreItem xmlns:ds="http://schemas.openxmlformats.org/officeDocument/2006/customXml" ds:itemID="{63D40EAA-2DF8-408F-AC81-E981E875594E}">
-  <ds:schemaRefs>
-    <ds:schemaRef ds:uri="http://schemas.microsoft.com/sharepoint/v3/contenttype/forms"/>
-  </ds:schemaRefs>
-</ds:datastoreItem>
-</file>
-
-<file path=customXml/itemProps3.xml><?xml version="1.0" encoding="utf-8"?>
-<ds:datastoreItem xmlns:ds="http://schemas.openxmlformats.org/officeDocument/2006/customXml" ds:itemID="{E2A647B1-D6CA-4FA2-A74A-AE13989EE48A}">
-  <ds:schemaRefs>
-    <ds:schemaRef ds:uri="http://schemas.microsoft.com/office/2006/metadata/longProperties"/>
-  </ds:schemaRefs>
-</ds:datastoreItem>
-</file>
-
 <file path=customXml/itemProps4.xml><?xml version="1.0" encoding="utf-8"?>
-<ds:datastoreItem xmlns:ds="http://schemas.openxmlformats.org/officeDocument/2006/customXml" ds:itemID="{BCBB38B4-263C-4414-8348-CEAA6B247DA6}">
-  <ds:schemaRefs>
-    <ds:schemaRef ds:uri="http://schemas.openxmlformats.org/officeDocument/2006/bibliography"/>
-  </ds:schemaRefs>
-</ds:datastoreItem>
-</file>
-
-<file path=customXml/itemProps5.xml><?xml version="1.0" encoding="utf-8"?>
 <ds:datastoreItem xmlns:ds="http://schemas.openxmlformats.org/officeDocument/2006/customXml" ds:itemID="{3DEBD282-4813-430B-91E0-56D89D2F83DB}">
   <ds:schemaRefs>
     <ds:schemaRef ds:uri="http://schemas.microsoft.com/office/2006/metadata/properties"/>
     <ds:schemaRef ds:uri="http://schemas.microsoft.com/office/infopath/2007/PartnerControls"/>
   </ds:schemaRefs>
 </ds:datastoreItem>
+</file>
+
+<file path=customXml/itemProps5.xml><?xml version="1.0" encoding="utf-8"?>
+<ds:datastoreItem xmlns:ds="http://schemas.openxmlformats.org/officeDocument/2006/customXml" ds:itemID="{BCBB38B4-263C-4414-8348-CEAA6B247DA6}">
+  <ds:schemaRefs>
+    <ds:schemaRef ds:uri="http://schemas.openxmlformats.org/officeDocument/2006/bibliography"/>
+  </ds:schemaRefs>
+</ds:datastoreItem>
 </file>
</xml_diff>